<commit_message>
Add block diagram to documentation
</commit_message>
<xml_diff>
--- a/Documentation/AstroVoyagerS-documentation.docx
+++ b/Documentation/AstroVoyagerS-documentation.docx
@@ -39,7 +39,7 @@
               <w:color w:val="4472C4" w:themeColor="accent1"/>
             </w:rPr>
             <w:drawing>
-              <wp:anchor distT="0" distB="0" distL="114300" distR="114300" simplePos="0" relativeHeight="251661312" behindDoc="0" locked="0" layoutInCell="1" allowOverlap="1" wp14:anchorId="05E65EF1" wp14:editId="7A7A9738">
+              <wp:anchor distT="0" distB="0" distL="114300" distR="114300" simplePos="0" relativeHeight="251661312" behindDoc="0" locked="0" layoutInCell="1" allowOverlap="1" wp14:anchorId="05E65EF1" wp14:editId="461D8FBE">
                 <wp:simplePos x="0" y="0"/>
                 <wp:positionH relativeFrom="margin">
                   <wp:align>center</wp:align>
@@ -240,8 +240,20 @@
           <w:szCs w:val="24"/>
           <w:lang w:val="en-US"/>
         </w:rPr>
-        <w:t>Astro VoyagerS</w:t>
+        <w:t xml:space="preserve">Astro </w:t>
       </w:r>
+      <w:proofErr w:type="spellStart"/>
+      <w:r>
+        <w:rPr>
+          <w:rFonts w:ascii="Comfortaa" w:hAnsi="Comfortaa"/>
+          <w:color w:val="44546A" w:themeColor="text2"/>
+          <w:sz w:val="24"/>
+          <w:szCs w:val="24"/>
+          <w:lang w:val="en-US"/>
+        </w:rPr>
+        <w:t>VoyagerS</w:t>
+      </w:r>
+      <w:proofErr w:type="spellEnd"/>
     </w:p>
     <w:p>
       <w:pPr>
@@ -287,8 +299,20 @@
           <w:szCs w:val="20"/>
           <w:lang w:val="en-US"/>
         </w:rPr>
-        <w:t>Astro VoyagerS</w:t>
+        <w:t xml:space="preserve">Astro </w:t>
       </w:r>
+      <w:proofErr w:type="spellStart"/>
+      <w:r>
+        <w:rPr>
+          <w:rFonts w:ascii="Comfortaa" w:hAnsi="Comfortaa"/>
+          <w:color w:val="8496B0" w:themeColor="text2" w:themeTint="99"/>
+          <w:sz w:val="20"/>
+          <w:szCs w:val="20"/>
+          <w:lang w:val="en-US"/>
+        </w:rPr>
+        <w:t>VoyagerS</w:t>
+      </w:r>
+      <w:proofErr w:type="spellEnd"/>
     </w:p>
     <w:p>
       <w:pPr>
@@ -428,7 +452,7 @@
                 <w:rPr>
                   <w:color w:val="000000" w:themeColor="text1"/>
                 </w:rPr>
-                <w:t>2</w:t>
+                <w:t>1</w:t>
               </w:r>
             </w:p>
             <w:p>
@@ -457,7 +481,7 @@
                 <w:rPr>
                   <w:color w:val="000000" w:themeColor="text1"/>
                 </w:rPr>
-                <w:t>2</w:t>
+                <w:t>3</w:t>
               </w:r>
             </w:p>
             <w:p>
@@ -486,13 +510,12 @@
                 <w:rPr>
                   <w:color w:val="000000" w:themeColor="text1"/>
                 </w:rPr>
-                <w:t>2</w:t>
+                <w:t>3</w:t>
               </w:r>
             </w:p>
             <w:p>
               <w:pPr>
                 <w:pStyle w:val="Style1"/>
-                <w:spacing w:after="0"/>
                 <w:rPr>
                   <w:color w:val="000000" w:themeColor="text1"/>
                 </w:rPr>
@@ -512,11 +535,56 @@
                 </w:rPr>
                 <w:ptab w:relativeTo="margin" w:alignment="right" w:leader="dot"/>
               </w:r>
+              <w:proofErr w:type="gramStart"/>
               <w:r>
                 <w:rPr>
                   <w:color w:val="000000" w:themeColor="text1"/>
                 </w:rPr>
-                <w:t>3</w:t>
+                <w:t>4</w:t>
+              </w:r>
+              <w:proofErr w:type="gramEnd"/>
+            </w:p>
+            <w:p>
+              <w:pPr>
+                <w:pStyle w:val="Style1"/>
+                <w:rPr>
+                  <w:color w:val="000000" w:themeColor="text1"/>
+                </w:rPr>
+              </w:pPr>
+              <w:hyperlink w:anchor="Diagram" w:history="1">
+                <w:r>
+                  <w:rPr>
+                    <w:rStyle w:val="Hyperlink"/>
+                    <w:color w:val="000000" w:themeColor="text1"/>
+                  </w:rPr>
+                  <w:t>Bl</w:t>
+                </w:r>
+                <w:r>
+                  <w:rPr>
+                    <w:rStyle w:val="Hyperlink"/>
+                    <w:color w:val="000000" w:themeColor="text1"/>
+                  </w:rPr>
+                  <w:t>o</w:t>
+                </w:r>
+                <w:r>
+                  <w:rPr>
+                    <w:rStyle w:val="Hyperlink"/>
+                    <w:color w:val="000000" w:themeColor="text1"/>
+                  </w:rPr>
+                  <w:t>ck diagram</w:t>
+                </w:r>
+              </w:hyperlink>
+              <w:r>
+                <w:rPr>
+                  <w:color w:val="000000" w:themeColor="text1"/>
+                </w:rPr>
+                <w:ptab w:relativeTo="margin" w:alignment="right" w:leader="dot"/>
+              </w:r>
+              <w:r>
+                <w:rPr>
+                  <w:color w:val="000000" w:themeColor="text1"/>
+                </w:rPr>
+                <w:t>5</w:t>
               </w:r>
             </w:p>
           </w:sdtContent>
@@ -557,8 +625,17 @@
           <w:b w:val="0"/>
           <w:bCs w:val="0"/>
         </w:rPr>
-        <w:t>Players pilot spacecraft through uncharted space, engaging in battles with hostile planets. Defeating planets reveals astronomy facts, blending action with education</w:t>
+        <w:t xml:space="preserve">Players pilot spacecraft through uncharted space, engaging in battles with hostile planets. Defeating planets reveals astronomy facts, blending action with </w:t>
       </w:r>
+      <w:proofErr w:type="gramStart"/>
+      <w:r>
+        <w:rPr>
+          <w:b w:val="0"/>
+          <w:bCs w:val="0"/>
+        </w:rPr>
+        <w:t>education</w:t>
+      </w:r>
+      <w:proofErr w:type="gramEnd"/>
     </w:p>
     <w:p>
       <w:pPr>
@@ -779,6 +856,7 @@
                 <w:lang w:val="en-US"/>
               </w:rPr>
             </w:pPr>
+            <w:proofErr w:type="spellStart"/>
             <w:r>
               <w:rPr>
                 <w:rFonts w:ascii="Candara" w:hAnsi="Candara"/>
@@ -786,6 +864,7 @@
               </w:rPr>
               <w:t>Lachezar</w:t>
             </w:r>
+            <w:proofErr w:type="spellEnd"/>
             <w:r>
               <w:rPr>
                 <w:rFonts w:ascii="Candara" w:hAnsi="Candara"/>
@@ -793,6 +872,7 @@
               </w:rPr>
               <w:t xml:space="preserve"> </w:t>
             </w:r>
+            <w:proofErr w:type="spellStart"/>
             <w:r>
               <w:rPr>
                 <w:rFonts w:ascii="Candara" w:hAnsi="Candara"/>
@@ -800,6 +880,7 @@
               </w:rPr>
               <w:t>Gospodinov</w:t>
             </w:r>
+            <w:proofErr w:type="spellEnd"/>
             <w:r>
               <w:rPr>
                 <w:rFonts w:ascii="Candara" w:hAnsi="Candara"/>
@@ -842,6 +923,7 @@
                 <w:lang w:val="en-US"/>
               </w:rPr>
             </w:pPr>
+            <w:proofErr w:type="spellStart"/>
             <w:r>
               <w:rPr>
                 <w:rFonts w:ascii="Candara" w:hAnsi="Candara"/>
@@ -849,6 +931,7 @@
               </w:rPr>
               <w:t>Nedqlko</w:t>
             </w:r>
+            <w:proofErr w:type="spellEnd"/>
             <w:r>
               <w:rPr>
                 <w:rFonts w:ascii="Candara" w:hAnsi="Candara"/>
@@ -856,6 +939,7 @@
               </w:rPr>
               <w:t xml:space="preserve"> </w:t>
             </w:r>
+            <w:proofErr w:type="spellStart"/>
             <w:r>
               <w:rPr>
                 <w:rFonts w:ascii="Candara" w:hAnsi="Candara"/>
@@ -863,6 +947,7 @@
               </w:rPr>
               <w:t>Libchev</w:t>
             </w:r>
+            <w:proofErr w:type="spellEnd"/>
             <w:r>
               <w:rPr>
                 <w:rFonts w:ascii="Candara" w:hAnsi="Candara"/>
@@ -1221,12 +1306,21 @@
                 <w:lang w:val="en-US"/>
               </w:rPr>
             </w:pPr>
-            <w:r>
-              <w:rPr>
-                <w:rFonts w:ascii="Candara" w:hAnsi="Candara"/>
-                <w:lang w:val="en-US"/>
-              </w:rPr>
-              <w:t>Team work.</w:t>
+            <w:proofErr w:type="gramStart"/>
+            <w:r>
+              <w:rPr>
+                <w:rFonts w:ascii="Candara" w:hAnsi="Candara"/>
+                <w:lang w:val="en-US"/>
+              </w:rPr>
+              <w:t>Team work</w:t>
+            </w:r>
+            <w:proofErr w:type="gramEnd"/>
+            <w:r>
+              <w:rPr>
+                <w:rFonts w:ascii="Candara" w:hAnsi="Candara"/>
+                <w:lang w:val="en-US"/>
+              </w:rPr>
+              <w:t>.</w:t>
             </w:r>
           </w:p>
           <w:p>
@@ -1244,7 +1338,25 @@
                 <w:color w:val="808080" w:themeColor="background1" w:themeShade="80"/>
                 <w:lang w:val="en-US"/>
               </w:rPr>
-              <w:t>Our main communicating platform is Microsoft Teams. During the project we met almost every day, so that everyone can catch up with the work.</w:t>
+              <w:t xml:space="preserve">Our main </w:t>
+            </w:r>
+            <w:proofErr w:type="gramStart"/>
+            <w:r>
+              <w:rPr>
+                <w:rFonts w:ascii="Candara" w:hAnsi="Candara"/>
+                <w:color w:val="808080" w:themeColor="background1" w:themeShade="80"/>
+                <w:lang w:val="en-US"/>
+              </w:rPr>
+              <w:t>communicating</w:t>
+            </w:r>
+            <w:proofErr w:type="gramEnd"/>
+            <w:r>
+              <w:rPr>
+                <w:rFonts w:ascii="Candara" w:hAnsi="Candara"/>
+                <w:color w:val="808080" w:themeColor="background1" w:themeShade="80"/>
+                <w:lang w:val="en-US"/>
+              </w:rPr>
+              <w:t xml:space="preserve"> platform is Microsoft Teams. During the project we met almost every day, so that everyone can catch up with the work.</w:t>
             </w:r>
           </w:p>
         </w:tc>
@@ -1496,18 +1608,11 @@
     <w:p>
       <w:pPr>
         <w:pStyle w:val="Style1"/>
-        <w:spacing w:before="1800"/>
+        <w:spacing w:before="1680"/>
         <w:rPr>
           <w:rFonts w:ascii="Bahnschrift SemiBold SemiConden" w:hAnsi="Bahnschrift SemiBold SemiConden"/>
         </w:rPr>
       </w:pPr>
-      <w:r>
-        <w:rPr>
-          <w:rFonts w:ascii="Bahnschrift SemiBold SemiConden" w:hAnsi="Bahnschrift SemiBold SemiConden"/>
-        </w:rPr>
-        <w:lastRenderedPageBreak/>
-        <w:t>PERFORMED TASKS</w:t>
-      </w:r>
     </w:p>
     <w:tbl>
       <w:tblPr>
@@ -1561,7 +1666,7 @@
                 <w:tag w:val="№:"/>
                 <w:id w:val="-1767840333"/>
                 <w:placeholder>
-                  <w:docPart w:val="BA25DB61F0FA407DA40ED00087DA552B"/>
+                  <w:docPart w:val="1B9CB97C3A514E67B059AC143DA72A88"/>
                 </w:placeholder>
                 <w:temporary/>
                 <w:showingPlcHdr/>
@@ -1661,8 +1766,17 @@
                 <w:rFonts w:ascii="Candara" w:hAnsi="Candara"/>
                 <w:lang w:val="en-US"/>
               </w:rPr>
-              <w:t>Create the app menu</w:t>
-            </w:r>
+              <w:t xml:space="preserve">Create the app </w:t>
+            </w:r>
+            <w:proofErr w:type="gramStart"/>
+            <w:r>
+              <w:rPr>
+                <w:rFonts w:ascii="Candara" w:hAnsi="Candara"/>
+                <w:lang w:val="en-US"/>
+              </w:rPr>
+              <w:t>menu</w:t>
+            </w:r>
+            <w:proofErr w:type="gramEnd"/>
           </w:p>
           <w:p>
             <w:pPr>
@@ -1680,23 +1794,7 @@
                 <w:color w:val="808080" w:themeColor="background1" w:themeShade="80"/>
                 <w:lang w:val="en-US"/>
               </w:rPr>
-              <w:t>This is the starting point in the app. In there you can</w:t>
-            </w:r>
-            <w:r>
-              <w:rPr>
-                <w:rFonts w:ascii="Candara" w:hAnsi="Candara"/>
-                <w:color w:val="808080" w:themeColor="background1" w:themeShade="80"/>
-                <w:lang w:val="en-US"/>
-              </w:rPr>
-              <w:t xml:space="preserve"> start the game</w:t>
-            </w:r>
-            <w:r>
-              <w:rPr>
-                <w:rFonts w:ascii="Candara" w:hAnsi="Candara"/>
-                <w:color w:val="808080" w:themeColor="background1" w:themeShade="80"/>
-                <w:lang w:val="en-US"/>
-              </w:rPr>
-              <w:t>.</w:t>
+              <w:t>This is the starting point in the app. In there you can start the game.</w:t>
             </w:r>
           </w:p>
         </w:tc>
@@ -1752,8 +1850,17 @@
                 <w:rFonts w:ascii="Candara" w:hAnsi="Candara"/>
                 <w:lang w:val="en-US"/>
               </w:rPr>
-              <w:t>Test the game</w:t>
-            </w:r>
+              <w:t xml:space="preserve">Test the </w:t>
+            </w:r>
+            <w:proofErr w:type="gramStart"/>
+            <w:r>
+              <w:rPr>
+                <w:rFonts w:ascii="Candara" w:hAnsi="Candara"/>
+                <w:lang w:val="en-US"/>
+              </w:rPr>
+              <w:t>game</w:t>
+            </w:r>
+            <w:proofErr w:type="gramEnd"/>
           </w:p>
           <w:p>
             <w:pPr>
@@ -1771,7 +1878,43 @@
                 <w:color w:val="808080" w:themeColor="background1" w:themeShade="80"/>
                 <w:lang w:val="en-US"/>
               </w:rPr>
-              <w:t>Testing the game ,how it woks and if there is some bugs.</w:t>
+              <w:t xml:space="preserve">Testing the game ,how </w:t>
+            </w:r>
+            <w:proofErr w:type="gramStart"/>
+            <w:r>
+              <w:rPr>
+                <w:rFonts w:ascii="Candara" w:hAnsi="Candara"/>
+                <w:color w:val="808080" w:themeColor="background1" w:themeShade="80"/>
+                <w:lang w:val="en-US"/>
+              </w:rPr>
+              <w:t>it</w:t>
+            </w:r>
+            <w:proofErr w:type="gramEnd"/>
+            <w:r>
+              <w:rPr>
+                <w:rFonts w:ascii="Candara" w:hAnsi="Candara"/>
+                <w:color w:val="808080" w:themeColor="background1" w:themeShade="80"/>
+                <w:lang w:val="en-US"/>
+              </w:rPr>
+              <w:t xml:space="preserve"> </w:t>
+            </w:r>
+            <w:proofErr w:type="spellStart"/>
+            <w:r>
+              <w:rPr>
+                <w:rFonts w:ascii="Candara" w:hAnsi="Candara"/>
+                <w:color w:val="808080" w:themeColor="background1" w:themeShade="80"/>
+                <w:lang w:val="en-US"/>
+              </w:rPr>
+              <w:t>woks</w:t>
+            </w:r>
+            <w:proofErr w:type="spellEnd"/>
+            <w:r>
+              <w:rPr>
+                <w:rFonts w:ascii="Candara" w:hAnsi="Candara"/>
+                <w:color w:val="808080" w:themeColor="background1" w:themeShade="80"/>
+                <w:lang w:val="en-US"/>
+              </w:rPr>
+              <w:t xml:space="preserve"> and if there is some bugs.</w:t>
             </w:r>
           </w:p>
         </w:tc>
@@ -1827,8 +1970,17 @@
                 <w:rFonts w:ascii="Candara" w:hAnsi="Candara"/>
                 <w:lang w:val="en-US"/>
               </w:rPr>
-              <w:t>Fix some bugs</w:t>
-            </w:r>
+              <w:t xml:space="preserve">Fix some </w:t>
+            </w:r>
+            <w:proofErr w:type="gramStart"/>
+            <w:r>
+              <w:rPr>
+                <w:rFonts w:ascii="Candara" w:hAnsi="Candara"/>
+                <w:lang w:val="en-US"/>
+              </w:rPr>
+              <w:t>bugs</w:t>
+            </w:r>
+            <w:proofErr w:type="gramEnd"/>
           </w:p>
           <w:p>
             <w:pPr>
@@ -1840,21 +1992,23 @@
                 <w:lang w:val="en-US"/>
               </w:rPr>
             </w:pPr>
+            <w:proofErr w:type="spellStart"/>
             <w:r>
               <w:rPr>
                 <w:rFonts w:ascii="Candara" w:hAnsi="Candara"/>
                 <w:color w:val="808080" w:themeColor="background1" w:themeShade="80"/>
                 <w:lang w:val="en-US"/>
               </w:rPr>
-              <w:t>Wefiz the bugs that we found</w:t>
-            </w:r>
+              <w:t>Wefiz</w:t>
+            </w:r>
+            <w:proofErr w:type="spellEnd"/>
             <w:r>
               <w:rPr>
                 <w:rFonts w:ascii="Candara" w:hAnsi="Candara"/>
                 <w:color w:val="808080" w:themeColor="background1" w:themeShade="80"/>
                 <w:lang w:val="en-US"/>
               </w:rPr>
-              <w:t>.</w:t>
+              <w:t xml:space="preserve"> the bugs that we found.</w:t>
             </w:r>
           </w:p>
         </w:tc>
@@ -1910,8 +2064,17 @@
                 <w:rFonts w:ascii="Candara" w:hAnsi="Candara"/>
                 <w:lang w:val="en-US"/>
               </w:rPr>
-              <w:t>Make the README file</w:t>
-            </w:r>
+              <w:t xml:space="preserve">Make the README </w:t>
+            </w:r>
+            <w:proofErr w:type="gramStart"/>
+            <w:r>
+              <w:rPr>
+                <w:rFonts w:ascii="Candara" w:hAnsi="Candara"/>
+                <w:lang w:val="en-US"/>
+              </w:rPr>
+              <w:t>file</w:t>
+            </w:r>
+            <w:proofErr w:type="gramEnd"/>
           </w:p>
           <w:p>
             <w:pPr>
@@ -1992,8 +2155,17 @@
                 <w:rFonts w:ascii="Candara" w:hAnsi="Candara"/>
                 <w:lang w:val="en-US"/>
               </w:rPr>
-              <w:t>Make the documentation</w:t>
-            </w:r>
+              <w:t xml:space="preserve">Make the </w:t>
+            </w:r>
+            <w:proofErr w:type="gramStart"/>
+            <w:r>
+              <w:rPr>
+                <w:rFonts w:ascii="Candara" w:hAnsi="Candara"/>
+                <w:lang w:val="en-US"/>
+              </w:rPr>
+              <w:t>documentation</w:t>
+            </w:r>
+            <w:proofErr w:type="gramEnd"/>
           </w:p>
           <w:p>
             <w:pPr>
@@ -2014,7 +2186,25 @@
                 <w:color w:val="808080" w:themeColor="background1" w:themeShade="80"/>
                 <w:lang w:val="en-US"/>
               </w:rPr>
-              <w:t>The documentation provides very useful information in terms of the technical aspect. You can learn pretty much everything by reading it.</w:t>
+              <w:t xml:space="preserve">The documentation provides very useful information in terms of the technical </w:t>
+            </w:r>
+            <w:proofErr w:type="gramStart"/>
+            <w:r>
+              <w:rPr>
+                <w:rFonts w:ascii="Candara" w:hAnsi="Candara"/>
+                <w:color w:val="808080" w:themeColor="background1" w:themeShade="80"/>
+                <w:lang w:val="en-US"/>
+              </w:rPr>
+              <w:t>aspect</w:t>
+            </w:r>
+            <w:proofErr w:type="gramEnd"/>
+            <w:r>
+              <w:rPr>
+                <w:rFonts w:ascii="Candara" w:hAnsi="Candara"/>
+                <w:color w:val="808080" w:themeColor="background1" w:themeShade="80"/>
+                <w:lang w:val="en-US"/>
+              </w:rPr>
+              <w:t>. You can learn pretty much everything by reading it.</w:t>
             </w:r>
           </w:p>
         </w:tc>
@@ -2073,8 +2263,17 @@
                 <w:rFonts w:ascii="Candara" w:hAnsi="Candara"/>
                 <w:lang w:val="en-US"/>
               </w:rPr>
-              <w:t>Make the presentation</w:t>
-            </w:r>
+              <w:t xml:space="preserve">Make the </w:t>
+            </w:r>
+            <w:proofErr w:type="gramStart"/>
+            <w:r>
+              <w:rPr>
+                <w:rFonts w:ascii="Candara" w:hAnsi="Candara"/>
+                <w:lang w:val="en-US"/>
+              </w:rPr>
+              <w:t>presentation</w:t>
+            </w:r>
+            <w:proofErr w:type="gramEnd"/>
           </w:p>
           <w:p>
             <w:pPr>
@@ -2105,13 +2304,144 @@
     <w:p>
       <w:pPr>
         <w:rPr>
+          <w:rFonts w:ascii="Bahnschrift SemiBold SemiConden" w:hAnsi="Bahnschrift SemiBold SemiConden"/>
+          <w:b/>
+          <w:bCs/>
+          <w:color w:val="44546A" w:themeColor="text2"/>
+          <w:sz w:val="28"/>
+          <w:szCs w:val="28"/>
           <w:lang w:val="en-US"/>
         </w:rPr>
       </w:pPr>
+      <w:r>
+        <w:rPr>
+          <w:rFonts w:ascii="Bahnschrift SemiBold SemiConden" w:hAnsi="Bahnschrift SemiBold SemiConden"/>
+          <w:b/>
+          <w:bCs/>
+          <w:color w:val="44546A" w:themeColor="text2"/>
+          <w:sz w:val="28"/>
+          <w:szCs w:val="28"/>
+          <w:lang w:val="en-US"/>
+        </w:rPr>
+        <w:t>PERFORMED</w:t>
+      </w:r>
+      <w:r>
+        <w:rPr>
+          <w:rFonts w:ascii="Comfortaa" w:hAnsi="Comfortaa"/>
+          <w:b/>
+          <w:bCs/>
+          <w:color w:val="44546A" w:themeColor="text2"/>
+          <w:sz w:val="28"/>
+          <w:szCs w:val="28"/>
+          <w:lang w:val="en-US"/>
+        </w:rPr>
+        <w:t xml:space="preserve"> </w:t>
+      </w:r>
+      <w:r>
+        <w:rPr>
+          <w:rFonts w:ascii="Bahnschrift SemiBold SemiConden" w:hAnsi="Bahnschrift SemiBold SemiConden"/>
+          <w:b/>
+          <w:bCs/>
+          <w:color w:val="44546A" w:themeColor="text2"/>
+          <w:sz w:val="28"/>
+          <w:szCs w:val="28"/>
+          <w:lang w:val="en-US"/>
+        </w:rPr>
+        <w:t>TASK</w:t>
+      </w:r>
+      <w:r>
+        <w:rPr>
+          <w:rFonts w:ascii="Bahnschrift SemiBold SemiConden" w:hAnsi="Bahnschrift SemiBold SemiConden"/>
+          <w:b/>
+          <w:bCs/>
+          <w:color w:val="44546A" w:themeColor="text2"/>
+          <w:sz w:val="28"/>
+          <w:szCs w:val="28"/>
+          <w:lang w:val="en-US"/>
+        </w:rPr>
+        <w:t>S</w:t>
+      </w:r>
+    </w:p>
+    <w:p>
+      <w:pPr>
+        <w:pStyle w:val="Style1"/>
+        <w:spacing w:before="5160"/>
+        <w:rPr>
+          <w:rFonts w:ascii="Bahnschrift SemiBold SemiConden" w:hAnsi="Bahnschrift SemiBold SemiConden"/>
+        </w:rPr>
+      </w:pPr>
+      <w:r>
+        <w:rPr>
+          <w:rFonts w:ascii="Bahnschrift SemiBold SemiConden" w:hAnsi="Bahnschrift SemiBold SemiConden"/>
+        </w:rPr>
+        <w:lastRenderedPageBreak/>
+        <w:t>BLOCK DIAGRAM</w:t>
+      </w:r>
+    </w:p>
+    <w:p>
+      <w:pPr>
+        <w:rPr>
+          <w:lang w:val="en-US"/>
+        </w:rPr>
+      </w:pPr>
+      <w:r>
+        <w:rPr>
+          <w:lang w:val="en-US"/>
+        </w:rPr>
+        <w:drawing>
+          <wp:anchor distT="0" distB="0" distL="114300" distR="114300" simplePos="0" relativeHeight="251662336" behindDoc="0" locked="0" layoutInCell="1" allowOverlap="1" wp14:anchorId="7F993622" wp14:editId="5764F1F9">
+            <wp:simplePos x="0" y="0"/>
+            <wp:positionH relativeFrom="column">
+              <wp:posOffset>0</wp:posOffset>
+            </wp:positionH>
+            <wp:positionV relativeFrom="paragraph">
+              <wp:posOffset>462</wp:posOffset>
+            </wp:positionV>
+            <wp:extent cx="5943600" cy="3601720"/>
+            <wp:effectExtent l="0" t="0" r="0" b="0"/>
+            <wp:wrapSquare wrapText="bothSides"/>
+            <wp:docPr id="2007863554" name="Picture 1" descr="A diagram of a computer&#10;&#10;Description automatically generated with medium confidence"/>
+            <wp:cNvGraphicFramePr>
+              <a:graphicFrameLocks xmlns:a="http://schemas.openxmlformats.org/drawingml/2006/main" noChangeAspect="1"/>
+            </wp:cNvGraphicFramePr>
+            <a:graphic xmlns:a="http://schemas.openxmlformats.org/drawingml/2006/main">
+              <a:graphicData uri="http://schemas.openxmlformats.org/drawingml/2006/picture">
+                <pic:pic xmlns:pic="http://schemas.openxmlformats.org/drawingml/2006/picture">
+                  <pic:nvPicPr>
+                    <pic:cNvPr id="2007863554" name="Picture 1" descr="A diagram of a computer&#10;&#10;Description automatically generated with medium confidence"/>
+                    <pic:cNvPicPr/>
+                  </pic:nvPicPr>
+                  <pic:blipFill>
+                    <a:blip r:embed="rId10">
+                      <a:extLst>
+                        <a:ext uri="{28A0092B-C50C-407E-A947-70E740481C1C}">
+                          <a14:useLocalDpi xmlns:a14="http://schemas.microsoft.com/office/drawing/2010/main" val="0"/>
+                        </a:ext>
+                      </a:extLst>
+                    </a:blip>
+                    <a:stretch>
+                      <a:fillRect/>
+                    </a:stretch>
+                  </pic:blipFill>
+                  <pic:spPr>
+                    <a:xfrm>
+                      <a:off x="0" y="0"/>
+                      <a:ext cx="5943600" cy="3601720"/>
+                    </a:xfrm>
+                    <a:prstGeom prst="rect">
+                      <a:avLst/>
+                    </a:prstGeom>
+                  </pic:spPr>
+                </pic:pic>
+              </a:graphicData>
+            </a:graphic>
+          </wp:anchor>
+        </w:drawing>
+      </w:r>
     </w:p>
     <w:sectPr>
-      <w:headerReference w:type="default" r:id="rId10"/>
-      <w:footerReference w:type="default" r:id="rId11"/>
+      <w:headerReference w:type="default" r:id="rId11"/>
+      <w:footerReference w:type="default" r:id="rId12"/>
       <w:pgSz w:w="12240" w:h="15840"/>
       <w:pgMar w:top="1440" w:right="1440" w:bottom="1440" w:left="1440" w:header="720" w:footer="720" w:gutter="0"/>
       <w:pgNumType w:start="0"/>
@@ -3158,35 +3488,6 @@
     </w:docPart>
     <w:docPart>
       <w:docPartPr>
-        <w:name w:val="BA25DB61F0FA407DA40ED00087DA552B"/>
-        <w:category>
-          <w:name w:val="General"/>
-          <w:gallery w:val="placeholder"/>
-        </w:category>
-        <w:types>
-          <w:type w:val="bbPlcHdr"/>
-        </w:types>
-        <w:behaviors>
-          <w:behavior w:val="content"/>
-        </w:behaviors>
-        <w:guid w:val="{0BED15AB-B150-41FD-A9E7-BBAD55B5B8CD}"/>
-      </w:docPartPr>
-      <w:docPartBody>
-        <w:p>
-          <w:pPr>
-            <w:pStyle w:val="BA25DB61F0FA407DA40ED00087DA552B"/>
-          </w:pPr>
-          <w:r>
-            <w:rPr>
-              <w:lang w:bidi="bg-BG"/>
-            </w:rPr>
-            <w:t>№</w:t>
-          </w:r>
-        </w:p>
-      </w:docPartBody>
-    </w:docPart>
-    <w:docPart>
-      <w:docPartPr>
         <w:name w:val="B36E93EC17E647D585433E0338F6DA38"/>
         <w:category>
           <w:name w:val="General"/>
@@ -3214,6 +3515,35 @@
               <w:szCs w:val="80"/>
             </w:rPr>
             <w:t>[Document title]</w:t>
+          </w:r>
+        </w:p>
+      </w:docPartBody>
+    </w:docPart>
+    <w:docPart>
+      <w:docPartPr>
+        <w:name w:val="1B9CB97C3A514E67B059AC143DA72A88"/>
+        <w:category>
+          <w:name w:val="General"/>
+          <w:gallery w:val="placeholder"/>
+        </w:category>
+        <w:types>
+          <w:type w:val="bbPlcHdr"/>
+        </w:types>
+        <w:behaviors>
+          <w:behavior w:val="content"/>
+        </w:behaviors>
+        <w:guid w:val="{8E88D022-3281-42A7-A10D-627446F03DDE}"/>
+      </w:docPartPr>
+      <w:docPartBody>
+        <w:p>
+          <w:pPr>
+            <w:pStyle w:val="1B9CB97C3A514E67B059AC143DA72A88"/>
+          </w:pPr>
+          <w:r>
+            <w:rPr>
+              <w:lang w:bidi="bg-BG"/>
+            </w:rPr>
+            <w:t>№</w:t>
           </w:r>
         </w:p>
       </w:docPartBody>
@@ -3288,6 +3618,8 @@
     <w:rsid w:val="00673889"/>
     <w:rsid w:val="00677939"/>
     <w:rsid w:val="00AE0E0B"/>
+    <w:rsid w:val="00CA5E2A"/>
+    <w:rsid w:val="00D120F2"/>
     <w:rsid w:val="00DF386F"/>
     <w:rsid w:val="00F72969"/>
   </w:rsids>
@@ -3756,6 +4088,10 @@
     <w:name w:val="BA25DB61F0FA407DA40ED00087DA552B"/>
     <w:rsid w:val="00F72969"/>
   </w:style>
+  <w:style w:type="paragraph" w:customStyle="1" w:styleId="1B9CB97C3A514E67B059AC143DA72A88">
+    <w:name w:val="1B9CB97C3A514E67B059AC143DA72A88"/>
+    <w:rsid w:val="00D120F2"/>
+  </w:style>
 </w:styles>
 </file>
 

</xml_diff>